<commit_message>
Updated the Screenshots file with Travis CI Integration Logs
</commit_message>
<xml_diff>
--- a/Screenshots for the Udacity Udagram Refactor Application Project.docx
+++ b/Screenshots for the Udacity Udagram Refactor Application Project.docx
@@ -394,7 +394,15 @@
       </w:r>
       <w:proofErr w:type="gramEnd"/>
       <w:r>
-        <w:t xml:space="preserve">-c3-restapi-feed hthiagar$ npm </w:t>
+        <w:t xml:space="preserve">-c3-restapi-feed hthiagar$ </w:t>
+      </w:r>
+      <w:proofErr w:type="spellStart"/>
+      <w:r>
+        <w:t>npm</w:t>
+      </w:r>
+      <w:proofErr w:type="spellEnd"/>
+      <w:r>
+        <w:t xml:space="preserve"> </w:t>
       </w:r>
       <w:proofErr w:type="spellStart"/>
       <w:r>
@@ -1177,7 +1185,15 @@
       </w:r>
       <w:proofErr w:type="gramEnd"/>
       <w:r>
-        <w:t xml:space="preserve">-c3-restapi-user hthiagar$ npm </w:t>
+        <w:t xml:space="preserve">-c3-restapi-user hthiagar$ </w:t>
+      </w:r>
+      <w:proofErr w:type="spellStart"/>
+      <w:r>
+        <w:t>npm</w:t>
+      </w:r>
+      <w:proofErr w:type="spellEnd"/>
+      <w:r>
+        <w:t xml:space="preserve"> </w:t>
       </w:r>
       <w:proofErr w:type="spellStart"/>
       <w:r>
@@ -1754,7 +1770,15 @@
       </w:r>
       <w:proofErr w:type="gramEnd"/>
       <w:r>
-        <w:t xml:space="preserve">-c3-frontend hthiagar$ npm </w:t>
+        <w:t xml:space="preserve">-c3-frontend hthiagar$ </w:t>
+      </w:r>
+      <w:proofErr w:type="spellStart"/>
+      <w:r>
+        <w:t>npm</w:t>
+      </w:r>
+      <w:proofErr w:type="spellEnd"/>
+      <w:r>
+        <w:t xml:space="preserve"> </w:t>
       </w:r>
       <w:proofErr w:type="spellStart"/>
       <w:r>
@@ -6725,7 +6749,15 @@
     <w:p>
       <w:r>
         <w:lastRenderedPageBreak/>
-        <w:t xml:space="preserve">         Run npm </w:t>
+        <w:t xml:space="preserve">         Run </w:t>
+      </w:r>
+      <w:proofErr w:type="spellStart"/>
+      <w:r>
+        <w:t>npm</w:t>
+      </w:r>
+      <w:proofErr w:type="spellEnd"/>
+      <w:r>
+        <w:t xml:space="preserve"> </w:t>
       </w:r>
       <w:proofErr w:type="spellStart"/>
       <w:r>
@@ -7376,7 +7408,15 @@
       </w:r>
       <w:proofErr w:type="gramEnd"/>
       <w:r>
-        <w:t xml:space="preserve"> RUN npm </w:t>
+        <w:t xml:space="preserve"> RUN </w:t>
+      </w:r>
+      <w:proofErr w:type="spellStart"/>
+      <w:r>
+        <w:t>npm</w:t>
+      </w:r>
+      <w:proofErr w:type="spellEnd"/>
+      <w:r>
+        <w:t xml:space="preserve"> </w:t>
       </w:r>
       <w:proofErr w:type="spellStart"/>
       <w:r>
@@ -12494,6 +12534,313 @@
       <w:pPr>
         <w:ind w:left="-720"/>
       </w:pPr>
+    </w:p>
+    <w:p>
+      <w:pPr>
+        <w:ind w:left="-720"/>
+      </w:pPr>
+    </w:p>
+    <w:p>
+      <w:pPr>
+        <w:ind w:left="-720"/>
+        <w:rPr>
+          <w:b/>
+          <w:bCs/>
+          <w:u w:val="single"/>
+        </w:rPr>
+      </w:pPr>
+      <w:r>
+        <w:rPr>
+          <w:b/>
+          <w:bCs/>
+          <w:u w:val="single"/>
+        </w:rPr>
+        <w:t xml:space="preserve">GitHub Repository </w:t>
+      </w:r>
+      <w:proofErr w:type="gramStart"/>
+      <w:r>
+        <w:rPr>
+          <w:b/>
+          <w:bCs/>
+          <w:u w:val="single"/>
+        </w:rPr>
+        <w:t>with .</w:t>
+      </w:r>
+      <w:proofErr w:type="spellStart"/>
+      <w:proofErr w:type="gramEnd"/>
+      <w:r>
+        <w:rPr>
+          <w:b/>
+          <w:bCs/>
+          <w:u w:val="single"/>
+        </w:rPr>
+        <w:t>travis.yml</w:t>
+      </w:r>
+      <w:proofErr w:type="spellEnd"/>
+      <w:r>
+        <w:rPr>
+          <w:b/>
+          <w:bCs/>
+          <w:u w:val="single"/>
+        </w:rPr>
+        <w:t>:</w:t>
+      </w:r>
+    </w:p>
+    <w:p>
+      <w:pPr>
+        <w:ind w:left="-720"/>
+        <w:rPr>
+          <w:b/>
+          <w:bCs/>
+          <w:u w:val="single"/>
+        </w:rPr>
+      </w:pPr>
+    </w:p>
+    <w:p>
+      <w:pPr>
+        <w:ind w:left="-720"/>
+      </w:pPr>
+    </w:p>
+    <w:p>
+      <w:pPr>
+        <w:ind w:left="-720"/>
+      </w:pPr>
+      <w:r>
+        <w:rPr>
+          <w:noProof/>
+        </w:rPr>
+        <w:drawing>
+          <wp:inline distT="0" distB="0" distL="0" distR="0" wp14:anchorId="6850C959" wp14:editId="0FACB6D6">
+            <wp:extent cx="5943600" cy="2812415"/>
+            <wp:effectExtent l="0" t="0" r="0" b="0"/>
+            <wp:docPr id="8" name="Picture 8" descr="A screenshot of a social media post&#10;&#10;Description automatically generated"/>
+            <wp:cNvGraphicFramePr>
+              <a:graphicFrameLocks xmlns:a="http://schemas.openxmlformats.org/drawingml/2006/main" noChangeAspect="1"/>
+            </wp:cNvGraphicFramePr>
+            <a:graphic xmlns:a="http://schemas.openxmlformats.org/drawingml/2006/main">
+              <a:graphicData uri="http://schemas.openxmlformats.org/drawingml/2006/picture">
+                <pic:pic xmlns:pic="http://schemas.openxmlformats.org/drawingml/2006/picture">
+                  <pic:nvPicPr>
+                    <pic:cNvPr id="8" name="Screen Shot 2020-03-24 at 09.58.27.png"/>
+                    <pic:cNvPicPr/>
+                  </pic:nvPicPr>
+                  <pic:blipFill>
+                    <a:blip r:embed="rId10" cstate="print">
+                      <a:extLst>
+                        <a:ext uri="{28A0092B-C50C-407E-A947-70E740481C1C}">
+                          <a14:useLocalDpi xmlns:a14="http://schemas.microsoft.com/office/drawing/2010/main" val="0"/>
+                        </a:ext>
+                      </a:extLst>
+                    </a:blip>
+                    <a:stretch>
+                      <a:fillRect/>
+                    </a:stretch>
+                  </pic:blipFill>
+                  <pic:spPr>
+                    <a:xfrm>
+                      <a:off x="0" y="0"/>
+                      <a:ext cx="5943600" cy="2812415"/>
+                    </a:xfrm>
+                    <a:prstGeom prst="rect">
+                      <a:avLst/>
+                    </a:prstGeom>
+                  </pic:spPr>
+                </pic:pic>
+              </a:graphicData>
+            </a:graphic>
+          </wp:inline>
+        </w:drawing>
+      </w:r>
+    </w:p>
+    <w:p>
+      <w:pPr>
+        <w:ind w:left="-720"/>
+      </w:pPr>
+    </w:p>
+    <w:p>
+      <w:pPr>
+        <w:ind w:left="-720"/>
+      </w:pPr>
+    </w:p>
+    <w:p>
+      <w:pPr>
+        <w:ind w:left="-720"/>
+        <w:rPr>
+          <w:b/>
+          <w:bCs/>
+          <w:u w:val="single"/>
+        </w:rPr>
+      </w:pPr>
+    </w:p>
+    <w:p>
+      <w:pPr>
+        <w:ind w:left="-720"/>
+        <w:rPr>
+          <w:b/>
+          <w:bCs/>
+          <w:u w:val="single"/>
+        </w:rPr>
+      </w:pPr>
+    </w:p>
+    <w:p>
+      <w:pPr>
+        <w:ind w:left="-720"/>
+        <w:rPr>
+          <w:b/>
+          <w:bCs/>
+          <w:u w:val="single"/>
+        </w:rPr>
+      </w:pPr>
+    </w:p>
+    <w:p>
+      <w:pPr>
+        <w:ind w:left="-720"/>
+        <w:rPr>
+          <w:b/>
+          <w:bCs/>
+          <w:u w:val="single"/>
+        </w:rPr>
+      </w:pPr>
+    </w:p>
+    <w:p>
+      <w:pPr>
+        <w:ind w:left="-720"/>
+        <w:rPr>
+          <w:b/>
+          <w:bCs/>
+          <w:u w:val="single"/>
+        </w:rPr>
+      </w:pPr>
+    </w:p>
+    <w:p>
+      <w:pPr>
+        <w:ind w:left="-720"/>
+        <w:rPr>
+          <w:b/>
+          <w:bCs/>
+          <w:u w:val="single"/>
+        </w:rPr>
+      </w:pPr>
+    </w:p>
+    <w:p>
+      <w:pPr>
+        <w:ind w:left="-720"/>
+        <w:rPr>
+          <w:b/>
+          <w:bCs/>
+          <w:u w:val="single"/>
+        </w:rPr>
+      </w:pPr>
+      <w:r>
+        <w:rPr>
+          <w:b/>
+          <w:bCs/>
+          <w:u w:val="single"/>
+        </w:rPr>
+        <w:t>Travis CI Integration and Build Logs:</w:t>
+      </w:r>
+    </w:p>
+    <w:p>
+      <w:pPr>
+        <w:ind w:left="-720"/>
+      </w:pPr>
+      <w:r>
+        <w:rPr>
+          <w:noProof/>
+        </w:rPr>
+        <w:drawing>
+          <wp:inline distT="0" distB="0" distL="0" distR="0" wp14:anchorId="16903C84" wp14:editId="7E8133FF">
+            <wp:extent cx="5943600" cy="1842135"/>
+            <wp:effectExtent l="0" t="0" r="0" b="0"/>
+            <wp:docPr id="7" name="Picture 7" descr="A screenshot of a cell phone&#10;&#10;Description automatically generated"/>
+            <wp:cNvGraphicFramePr>
+              <a:graphicFrameLocks xmlns:a="http://schemas.openxmlformats.org/drawingml/2006/main" noChangeAspect="1"/>
+            </wp:cNvGraphicFramePr>
+            <a:graphic xmlns:a="http://schemas.openxmlformats.org/drawingml/2006/main">
+              <a:graphicData uri="http://schemas.openxmlformats.org/drawingml/2006/picture">
+                <pic:pic xmlns:pic="http://schemas.openxmlformats.org/drawingml/2006/picture">
+                  <pic:nvPicPr>
+                    <pic:cNvPr id="7" name="Screen Shot 2020-03-24 at 10.02.28.png"/>
+                    <pic:cNvPicPr/>
+                  </pic:nvPicPr>
+                  <pic:blipFill>
+                    <a:blip r:embed="rId11" cstate="print">
+                      <a:extLst>
+                        <a:ext uri="{28A0092B-C50C-407E-A947-70E740481C1C}">
+                          <a14:useLocalDpi xmlns:a14="http://schemas.microsoft.com/office/drawing/2010/main" val="0"/>
+                        </a:ext>
+                      </a:extLst>
+                    </a:blip>
+                    <a:stretch>
+                      <a:fillRect/>
+                    </a:stretch>
+                  </pic:blipFill>
+                  <pic:spPr>
+                    <a:xfrm>
+                      <a:off x="0" y="0"/>
+                      <a:ext cx="5943600" cy="1842135"/>
+                    </a:xfrm>
+                    <a:prstGeom prst="rect">
+                      <a:avLst/>
+                    </a:prstGeom>
+                  </pic:spPr>
+                </pic:pic>
+              </a:graphicData>
+            </a:graphic>
+          </wp:inline>
+        </w:drawing>
+      </w:r>
+    </w:p>
+    <w:p>
+      <w:pPr>
+        <w:ind w:left="-720"/>
+      </w:pPr>
+      <w:r>
+        <w:rPr>
+          <w:noProof/>
+        </w:rPr>
+        <w:drawing>
+          <wp:inline distT="0" distB="0" distL="0" distR="0" wp14:anchorId="25DF7308" wp14:editId="57E779C0">
+            <wp:extent cx="6942455" cy="3572933"/>
+            <wp:effectExtent l="0" t="0" r="4445" b="0"/>
+            <wp:docPr id="9" name="Picture 9" descr="A screenshot of a cell phone&#10;&#10;Description automatically generated"/>
+            <wp:cNvGraphicFramePr>
+              <a:graphicFrameLocks xmlns:a="http://schemas.openxmlformats.org/drawingml/2006/main" noChangeAspect="1"/>
+            </wp:cNvGraphicFramePr>
+            <a:graphic xmlns:a="http://schemas.openxmlformats.org/drawingml/2006/main">
+              <a:graphicData uri="http://schemas.openxmlformats.org/drawingml/2006/picture">
+                <pic:pic xmlns:pic="http://schemas.openxmlformats.org/drawingml/2006/picture">
+                  <pic:nvPicPr>
+                    <pic:cNvPr id="9" name="Screen Shot 2020-03-24 at 10.02.53.png"/>
+                    <pic:cNvPicPr/>
+                  </pic:nvPicPr>
+                  <pic:blipFill>
+                    <a:blip r:embed="rId12">
+                      <a:extLst>
+                        <a:ext uri="{28A0092B-C50C-407E-A947-70E740481C1C}">
+                          <a14:useLocalDpi xmlns:a14="http://schemas.microsoft.com/office/drawing/2010/main" val="0"/>
+                        </a:ext>
+                      </a:extLst>
+                    </a:blip>
+                    <a:stretch>
+                      <a:fillRect/>
+                    </a:stretch>
+                  </pic:blipFill>
+                  <pic:spPr>
+                    <a:xfrm>
+                      <a:off x="0" y="0"/>
+                      <a:ext cx="6956723" cy="3580276"/>
+                    </a:xfrm>
+                    <a:prstGeom prst="rect">
+                      <a:avLst/>
+                    </a:prstGeom>
+                  </pic:spPr>
+                </pic:pic>
+              </a:graphicData>
+            </a:graphic>
+          </wp:inline>
+        </w:drawing>
+      </w:r>
     </w:p>
     <w:p>
       <w:pPr>
@@ -12908,6 +13255,7 @@
   <w:style w:type="character" w:default="1" w:styleId="DefaultParagraphFont">
     <w:name w:val="Default Paragraph Font"/>
     <w:uiPriority w:val="1"/>
+    <w:semiHidden/>
     <w:unhideWhenUsed/>
   </w:style>
   <w:style w:type="table" w:default="1" w:styleId="TableNormal">

</xml_diff>